<commit_message>
Update to graduation grade
</commit_message>
<xml_diff>
--- a/WiktorKaczor.docx
+++ b/WiktorKaczor.docx
@@ -163,43 +163,7 @@
           <w:color w:val="262630"/>
           <w:kern w:val="3"/>
         </w:rPr>
-        <w:t xml:space="preserve">5 </w:t>
-      </w:r>
-      <w:proofErr w:type="spellStart"/>
-      <w:r>
-        <w:rPr>
-          <w:rFonts w:ascii="Arial" w:eastAsia="Times New Roman" w:hAnsi="Arial" w:cs="Arial"/>
-          <w:color w:val="262630"/>
-          <w:kern w:val="3"/>
-        </w:rPr>
-        <w:t>Niddrie</w:t>
-      </w:r>
-      <w:proofErr w:type="spellEnd"/>
-      <w:r>
-        <w:rPr>
-          <w:rFonts w:ascii="Arial" w:eastAsia="Times New Roman" w:hAnsi="Arial" w:cs="Arial"/>
-          <w:color w:val="262630"/>
-          <w:kern w:val="3"/>
-        </w:rPr>
-        <w:t xml:space="preserve"> </w:t>
-      </w:r>
-      <w:proofErr w:type="spellStart"/>
-      <w:r>
-        <w:rPr>
-          <w:rFonts w:ascii="Arial" w:eastAsia="Times New Roman" w:hAnsi="Arial" w:cs="Arial"/>
-          <w:color w:val="262630"/>
-          <w:kern w:val="3"/>
-        </w:rPr>
-        <w:t>Marischal</w:t>
-      </w:r>
-      <w:proofErr w:type="spellEnd"/>
-      <w:r>
-        <w:rPr>
-          <w:rFonts w:ascii="Arial" w:eastAsia="Times New Roman" w:hAnsi="Arial" w:cs="Arial"/>
-          <w:color w:val="262630"/>
-          <w:kern w:val="3"/>
-        </w:rPr>
-        <w:t xml:space="preserve"> Crescent</w:t>
+        <w:t>5 Niddrie Marischal Crescent</w:t>
       </w:r>
     </w:p>
     <w:p>
@@ -351,7 +315,7 @@
           <w:sz w:val="20"/>
           <w:szCs w:val="20"/>
         </w:rPr>
-        <w:t>ng (Hons) Cybersecurity and Forensics with 3</w:t>
+        <w:t xml:space="preserve">ng (Hons) Cybersecurity and Forensics </w:t>
       </w:r>
       <w:r>
         <w:rPr>
@@ -360,6 +324,26 @@
           <w:kern w:val="3"/>
           <w:sz w:val="20"/>
           <w:szCs w:val="20"/>
+        </w:rPr>
+        <w:t>(</w:t>
+      </w:r>
+      <w:r>
+        <w:rPr>
+          <w:rFonts w:ascii="Arial" w:eastAsia="Times New Roman" w:hAnsi="Arial" w:cs="Arial"/>
+          <w:color w:val="262630"/>
+          <w:kern w:val="3"/>
+          <w:sz w:val="20"/>
+          <w:szCs w:val="20"/>
+        </w:rPr>
+        <w:t>3</w:t>
+      </w:r>
+      <w:r>
+        <w:rPr>
+          <w:rFonts w:ascii="Arial" w:eastAsia="Times New Roman" w:hAnsi="Arial" w:cs="Arial"/>
+          <w:color w:val="262630"/>
+          <w:kern w:val="3"/>
+          <w:sz w:val="20"/>
+          <w:szCs w:val="20"/>
           <w:vertAlign w:val="superscript"/>
         </w:rPr>
         <w:t>rd</w:t>
@@ -372,7 +356,47 @@
           <w:sz w:val="20"/>
           <w:szCs w:val="20"/>
         </w:rPr>
-        <w:t xml:space="preserve"> Year Entry [2019 to </w:t>
+        <w:t xml:space="preserve"> Year Entry</w:t>
+      </w:r>
+      <w:r>
+        <w:rPr>
+          <w:rFonts w:ascii="Arial" w:eastAsia="Times New Roman" w:hAnsi="Arial" w:cs="Arial"/>
+          <w:color w:val="262630"/>
+          <w:kern w:val="3"/>
+          <w:sz w:val="20"/>
+          <w:szCs w:val="20"/>
+        </w:rPr>
+        <w:t xml:space="preserve">) </w:t>
+      </w:r>
+      <w:r>
+        <w:rPr>
+          <w:rFonts w:ascii="Arial" w:eastAsia="Times New Roman" w:hAnsi="Arial" w:cs="Arial"/>
+          <w:color w:val="262630"/>
+          <w:kern w:val="3"/>
+          <w:sz w:val="20"/>
+          <w:szCs w:val="20"/>
+        </w:rPr>
+        <w:t xml:space="preserve">with </w:t>
+      </w:r>
+      <w:r>
+        <w:rPr>
+          <w:rFonts w:ascii="Arial" w:eastAsia="Times New Roman" w:hAnsi="Arial" w:cs="Arial"/>
+          <w:color w:val="262630"/>
+          <w:kern w:val="3"/>
+          <w:sz w:val="20"/>
+          <w:szCs w:val="20"/>
+        </w:rPr>
+        <w:t xml:space="preserve">First Class Honours </w:t>
+      </w:r>
+      <w:r>
+        <w:rPr>
+          <w:rFonts w:ascii="Arial" w:eastAsia="Times New Roman" w:hAnsi="Arial" w:cs="Arial"/>
+          <w:color w:val="262630"/>
+          <w:kern w:val="3"/>
+          <w:sz w:val="20"/>
+          <w:szCs w:val="20"/>
+        </w:rPr>
+        <w:t xml:space="preserve">[2019 to </w:t>
       </w:r>
       <w:r>
         <w:rPr>
@@ -734,6 +758,7 @@
         <w:pStyle w:val="CVList"/>
       </w:pPr>
       <w:r>
+        <w:lastRenderedPageBreak/>
         <w:t>Edinburgh Napier University, United Kingdom</w:t>
       </w:r>
     </w:p>
@@ -742,7 +767,6 @@
         <w:pStyle w:val="CVList"/>
       </w:pPr>
       <w:r>
-        <w:lastRenderedPageBreak/>
         <w:t>August 2019 to June 2021</w:t>
       </w:r>
     </w:p>
@@ -1059,29 +1083,7 @@
           <w:sz w:val="20"/>
           <w:szCs w:val="20"/>
         </w:rPr>
-        <w:t xml:space="preserve">Maciej </w:t>
-      </w:r>
-      <w:proofErr w:type="spellStart"/>
-      <w:r>
-        <w:rPr>
-          <w:rFonts w:ascii="Arial" w:eastAsia="Times New Roman" w:hAnsi="Arial" w:cs="Arial"/>
-          <w:color w:val="000000"/>
-          <w:kern w:val="3"/>
-          <w:sz w:val="20"/>
-          <w:szCs w:val="20"/>
-        </w:rPr>
-        <w:t>Zmijewski</w:t>
-      </w:r>
-      <w:proofErr w:type="spellEnd"/>
-      <w:r>
-        <w:rPr>
-          <w:rFonts w:ascii="Arial" w:eastAsia="Times New Roman" w:hAnsi="Arial" w:cs="Arial"/>
-          <w:color w:val="000000"/>
-          <w:kern w:val="3"/>
-          <w:sz w:val="20"/>
-          <w:szCs w:val="20"/>
-        </w:rPr>
-        <w:t xml:space="preserve"> (Fergie's Bar) </w:t>
+        <w:t xml:space="preserve">Maciej Zmijewski (Fergie's Bar) </w:t>
       </w:r>
       <w:r>
         <w:rPr>
@@ -1136,20 +1138,8 @@
           <w:kern w:val="3"/>
           <w:sz w:val="24"/>
         </w:rPr>
-        <w:t xml:space="preserve">Neural Network from Scratch using </w:t>
-      </w:r>
-      <w:proofErr w:type="gramStart"/>
-      <w:r>
-        <w:rPr>
-          <w:rFonts w:ascii="Arial" w:eastAsia="Times New Roman" w:hAnsi="Arial" w:cs="Arial"/>
-          <w:b/>
-          <w:color w:val="262630"/>
-          <w:kern w:val="3"/>
-          <w:sz w:val="24"/>
-        </w:rPr>
-        <w:t>Python</w:t>
-      </w:r>
-      <w:proofErr w:type="gramEnd"/>
+        <w:t>Neural Network from Scratch using Python</w:t>
+      </w:r>
     </w:p>
     <w:p>
       <w:pPr>
@@ -1214,19 +1204,8 @@
           <w:kern w:val="3"/>
           <w:sz w:val="20"/>
         </w:rPr>
-        <w:t xml:space="preserve">Extensible design for activation functions with multiple already </w:t>
-      </w:r>
-      <w:proofErr w:type="gramStart"/>
-      <w:r>
-        <w:rPr>
-          <w:rFonts w:ascii="Arial" w:eastAsia="Times New Roman" w:hAnsi="Arial" w:cs="Arial"/>
-          <w:color w:val="000000"/>
-          <w:kern w:val="3"/>
-          <w:sz w:val="20"/>
-        </w:rPr>
-        <w:t>provided</w:t>
-      </w:r>
-      <w:proofErr w:type="gramEnd"/>
+        <w:t>Extensible design for activation functions with multiple already provided</w:t>
+      </w:r>
     </w:p>
     <w:p>
       <w:pPr>
@@ -1249,19 +1228,8 @@
           <w:kern w:val="3"/>
           <w:sz w:val="20"/>
         </w:rPr>
-        <w:t xml:space="preserve">Model saving and loading </w:t>
-      </w:r>
-      <w:proofErr w:type="gramStart"/>
-      <w:r>
-        <w:rPr>
-          <w:rFonts w:ascii="Arial" w:eastAsia="Times New Roman" w:hAnsi="Arial" w:cs="Arial"/>
-          <w:color w:val="000000"/>
-          <w:kern w:val="3"/>
-          <w:sz w:val="20"/>
-        </w:rPr>
-        <w:t>capabilities</w:t>
-      </w:r>
-      <w:proofErr w:type="gramEnd"/>
+        <w:t>Model saving and loading capabilities</w:t>
+      </w:r>
     </w:p>
     <w:p>
       <w:pPr>
@@ -1284,19 +1252,8 @@
           <w:kern w:val="3"/>
           <w:sz w:val="20"/>
         </w:rPr>
-        <w:t xml:space="preserve">OpenCV for retrieving camera </w:t>
-      </w:r>
-      <w:proofErr w:type="gramStart"/>
-      <w:r>
-        <w:rPr>
-          <w:rFonts w:ascii="Arial" w:eastAsia="Times New Roman" w:hAnsi="Arial" w:cs="Arial"/>
-          <w:color w:val="000000"/>
-          <w:kern w:val="3"/>
-          <w:sz w:val="20"/>
-        </w:rPr>
-        <w:t>data</w:t>
-      </w:r>
-      <w:proofErr w:type="gramEnd"/>
+        <w:t>OpenCV for retrieving camera data</w:t>
+      </w:r>
     </w:p>
     <w:p>
       <w:pPr>
@@ -1319,27 +1276,8 @@
           <w:kern w:val="3"/>
           <w:sz w:val="20"/>
         </w:rPr>
-        <w:t xml:space="preserve">Xavier weight </w:t>
-      </w:r>
-      <w:proofErr w:type="spellStart"/>
-      <w:r>
-        <w:rPr>
-          <w:rFonts w:ascii="Arial" w:eastAsia="Times New Roman" w:hAnsi="Arial" w:cs="Arial"/>
-          <w:color w:val="000000"/>
-          <w:kern w:val="3"/>
-          <w:sz w:val="20"/>
-        </w:rPr>
-        <w:t>initialisation</w:t>
-      </w:r>
-      <w:proofErr w:type="spellEnd"/>
-      <w:r>
-        <w:rPr>
-          <w:rFonts w:ascii="Arial" w:eastAsia="Times New Roman" w:hAnsi="Arial" w:cs="Arial"/>
-          <w:color w:val="000000"/>
-          <w:kern w:val="3"/>
-          <w:sz w:val="20"/>
-        </w:rPr>
-        <w:t xml:space="preserve"> function</w:t>
+        <w:lastRenderedPageBreak/>
+        <w:t>Xavier weight initialisation function</w:t>
       </w:r>
     </w:p>
     <w:p>
@@ -1363,7 +1301,6 @@
           <w:kern w:val="3"/>
           <w:sz w:val="20"/>
         </w:rPr>
-        <w:lastRenderedPageBreak/>
         <w:t>Gradient descent implementation</w:t>
       </w:r>
     </w:p>
@@ -1408,20 +1345,8 @@
           <w:kern w:val="3"/>
           <w:sz w:val="24"/>
         </w:rPr>
-        <w:t xml:space="preserve">Network Packet Capture Analysis using </w:t>
-      </w:r>
-      <w:proofErr w:type="gramStart"/>
-      <w:r>
-        <w:rPr>
-          <w:rFonts w:ascii="Arial" w:eastAsia="Times New Roman" w:hAnsi="Arial" w:cs="Arial"/>
-          <w:b/>
-          <w:color w:val="262630"/>
-          <w:kern w:val="3"/>
-          <w:sz w:val="24"/>
-        </w:rPr>
-        <w:t>Python</w:t>
-      </w:r>
-      <w:proofErr w:type="gramEnd"/>
+        <w:t>Network Packet Capture Analysis using Python</w:t>
+      </w:r>
     </w:p>
     <w:p>
       <w:pPr>
@@ -1440,7 +1365,6 @@
         </w:rPr>
         <w:t xml:space="preserve">A python script to </w:t>
       </w:r>
-      <w:proofErr w:type="spellStart"/>
       <w:r>
         <w:rPr>
           <w:rFonts w:ascii="Arial" w:eastAsia="Times New Roman" w:hAnsi="Arial" w:cs="Arial"/>
@@ -1450,7 +1374,6 @@
         </w:rPr>
         <w:t>analyse</w:t>
       </w:r>
-      <w:proofErr w:type="spellEnd"/>
       <w:r>
         <w:rPr>
           <w:rFonts w:ascii="Arial" w:eastAsia="Times New Roman" w:hAnsi="Arial" w:cs="Arial"/>
@@ -1483,29 +1406,7 @@
           <w:sz w:val="20"/>
           <w:szCs w:val="20"/>
         </w:rPr>
-        <w:t>The "</w:t>
-      </w:r>
-      <w:proofErr w:type="spellStart"/>
-      <w:r>
-        <w:rPr>
-          <w:rFonts w:ascii="Arial" w:eastAsia="Times New Roman" w:hAnsi="Arial" w:cs="Arial"/>
-          <w:color w:val="000000"/>
-          <w:kern w:val="3"/>
-          <w:sz w:val="20"/>
-          <w:szCs w:val="20"/>
-        </w:rPr>
-        <w:t>dpkt</w:t>
-      </w:r>
-      <w:proofErr w:type="spellEnd"/>
-      <w:r>
-        <w:rPr>
-          <w:rFonts w:ascii="Arial" w:eastAsia="Times New Roman" w:hAnsi="Arial" w:cs="Arial"/>
-          <w:color w:val="000000"/>
-          <w:kern w:val="3"/>
-          <w:sz w:val="20"/>
-          <w:szCs w:val="20"/>
-        </w:rPr>
-        <w:t>" library to parse network packet data</w:t>
+        <w:t>The "dpkt" library to parse network packet data</w:t>
       </w:r>
     </w:p>
     <w:p>
@@ -1571,19 +1472,8 @@
           <w:sz w:val="20"/>
           <w:szCs w:val="20"/>
         </w:rPr>
-        <w:t xml:space="preserve">Querying for geodata based on IP </w:t>
-      </w:r>
-      <w:proofErr w:type="gramStart"/>
-      <w:r>
-        <w:rPr>
-          <w:rFonts w:ascii="Arial" w:hAnsi="Arial"/>
-          <w:color w:val="212529"/>
-          <w:sz w:val="20"/>
-          <w:szCs w:val="20"/>
-        </w:rPr>
-        <w:t>addresses</w:t>
-      </w:r>
-      <w:proofErr w:type="gramEnd"/>
+        <w:t>Querying for geodata based on IP addresses</w:t>
+      </w:r>
     </w:p>
     <w:p>
       <w:pPr>
@@ -1625,21 +1515,8 @@
           <w:sz w:val="20"/>
           <w:szCs w:val="20"/>
         </w:rPr>
-        <w:t xml:space="preserve"> using Matplotlib and </w:t>
-      </w:r>
-      <w:proofErr w:type="spellStart"/>
-      <w:proofErr w:type="gramStart"/>
-      <w:r>
-        <w:rPr>
-          <w:rFonts w:ascii="Arial" w:hAnsi="Arial"/>
-          <w:color w:val="212529"/>
-          <w:sz w:val="20"/>
-          <w:szCs w:val="20"/>
-        </w:rPr>
-        <w:t>NetworkX</w:t>
-      </w:r>
-      <w:proofErr w:type="spellEnd"/>
-      <w:proofErr w:type="gramEnd"/>
+        <w:t xml:space="preserve"> using Matplotlib and NetworkX</w:t>
+      </w:r>
     </w:p>
     <w:p>
       <w:pPr>
@@ -1662,19 +1539,8 @@
           <w:sz w:val="20"/>
           <w:szCs w:val="20"/>
         </w:rPr>
-        <w:t xml:space="preserve">Regex to filter out relevant </w:t>
-      </w:r>
-      <w:proofErr w:type="gramStart"/>
-      <w:r>
-        <w:rPr>
-          <w:rFonts w:ascii="Arial" w:hAnsi="Arial"/>
-          <w:color w:val="212529"/>
-          <w:sz w:val="20"/>
-          <w:szCs w:val="20"/>
-        </w:rPr>
-        <w:t>data</w:t>
-      </w:r>
-      <w:proofErr w:type="gramEnd"/>
+        <w:t>Regex to filter out relevant data</w:t>
+      </w:r>
     </w:p>
     <w:p>
       <w:pPr>
@@ -1697,19 +1563,8 @@
           <w:sz w:val="20"/>
           <w:szCs w:val="20"/>
         </w:rPr>
-        <w:t xml:space="preserve">Creation of a KML file using the </w:t>
-      </w:r>
-      <w:proofErr w:type="gramStart"/>
-      <w:r>
-        <w:rPr>
-          <w:rFonts w:ascii="Arial" w:hAnsi="Arial"/>
-          <w:color w:val="212529"/>
-          <w:sz w:val="20"/>
-          <w:szCs w:val="20"/>
-        </w:rPr>
-        <w:t>geodata</w:t>
-      </w:r>
-      <w:proofErr w:type="gramEnd"/>
+        <w:t>Creation of a KML file using the geodata</w:t>
+      </w:r>
     </w:p>
     <w:p>
       <w:pPr>
@@ -1766,7 +1621,6 @@
           <w:szCs w:val="20"/>
         </w:rPr>
       </w:pPr>
-      <w:proofErr w:type="spellStart"/>
       <w:r>
         <w:rPr>
           <w:rFonts w:ascii="Arial" w:eastAsia="Times New Roman" w:hAnsi="Arial" w:cs="Arial"/>
@@ -1775,18 +1629,7 @@
           <w:sz w:val="20"/>
           <w:szCs w:val="20"/>
         </w:rPr>
-        <w:t>Visualisation</w:t>
-      </w:r>
-      <w:proofErr w:type="spellEnd"/>
-      <w:r>
-        <w:rPr>
-          <w:rFonts w:ascii="Arial" w:eastAsia="Times New Roman" w:hAnsi="Arial" w:cs="Arial"/>
-          <w:bCs/>
-          <w:kern w:val="3"/>
-          <w:sz w:val="20"/>
-          <w:szCs w:val="20"/>
-        </w:rPr>
-        <w:t xml:space="preserve"> </w:t>
+        <w:t xml:space="preserve">Visualisation </w:t>
       </w:r>
       <w:r>
         <w:rPr>
@@ -1797,23 +1640,8 @@
           <w:sz w:val="20"/>
           <w:szCs w:val="20"/>
         </w:rPr>
-        <w:t xml:space="preserve">of the program structure using </w:t>
-      </w:r>
-      <w:proofErr w:type="spellStart"/>
-      <w:proofErr w:type="gramStart"/>
-      <w:r>
-        <w:rPr>
-          <w:rFonts w:ascii="Arial" w:eastAsia="Times New Roman" w:hAnsi="Arial" w:cs="Arial"/>
-          <w:bCs/>
-          <w:color w:val="212529"/>
-          <w:kern w:val="3"/>
-          <w:sz w:val="20"/>
-          <w:szCs w:val="20"/>
-        </w:rPr>
-        <w:t>Pyan</w:t>
-      </w:r>
-      <w:proofErr w:type="spellEnd"/>
-      <w:proofErr w:type="gramEnd"/>
+        <w:t>of the program structure using Pyan</w:t>
+      </w:r>
     </w:p>
     <w:p>
       <w:pPr>
@@ -1882,29 +1710,7 @@
           <w:sz w:val="20"/>
           <w:szCs w:val="20"/>
         </w:rPr>
-        <w:t xml:space="preserve">Employee </w:t>
-      </w:r>
-      <w:proofErr w:type="spellStart"/>
-      <w:r>
-        <w:rPr>
-          <w:rFonts w:ascii="Arial" w:eastAsia="Times New Roman" w:hAnsi="Arial" w:cs="Arial"/>
-          <w:color w:val="000000"/>
-          <w:kern w:val="3"/>
-          <w:sz w:val="20"/>
-          <w:szCs w:val="20"/>
-        </w:rPr>
-        <w:t>rota</w:t>
-      </w:r>
-      <w:proofErr w:type="spellEnd"/>
-      <w:r>
-        <w:rPr>
-          <w:rFonts w:ascii="Arial" w:eastAsia="Times New Roman" w:hAnsi="Arial" w:cs="Arial"/>
-          <w:color w:val="000000"/>
-          <w:kern w:val="3"/>
-          <w:sz w:val="20"/>
-          <w:szCs w:val="20"/>
-        </w:rPr>
-        <w:t xml:space="preserve"> or holiday request and assignment functionality</w:t>
+        <w:t>Employee rota or holiday request and assignment functionality</w:t>
       </w:r>
     </w:p>
     <w:p>
@@ -1969,7 +1775,6 @@
           <w:szCs w:val="20"/>
         </w:rPr>
       </w:pPr>
-      <w:proofErr w:type="spellStart"/>
       <w:r>
         <w:rPr>
           <w:rFonts w:ascii="Arial" w:hAnsi="Arial"/>
@@ -1977,29 +1782,8 @@
           <w:sz w:val="20"/>
           <w:szCs w:val="20"/>
         </w:rPr>
-        <w:t>Visualisation</w:t>
-      </w:r>
-      <w:proofErr w:type="spellEnd"/>
-      <w:r>
-        <w:rPr>
-          <w:rFonts w:ascii="Arial" w:hAnsi="Arial"/>
-          <w:color w:val="212529"/>
-          <w:sz w:val="20"/>
-          <w:szCs w:val="20"/>
-        </w:rPr>
-        <w:t xml:space="preserve"> of employee timetable using a Gantt </w:t>
-      </w:r>
-      <w:proofErr w:type="gramStart"/>
-      <w:r>
-        <w:rPr>
-          <w:rFonts w:ascii="Arial" w:hAnsi="Arial"/>
-          <w:color w:val="212529"/>
-          <w:sz w:val="20"/>
-          <w:szCs w:val="20"/>
-        </w:rPr>
-        <w:t>chart</w:t>
-      </w:r>
-      <w:proofErr w:type="gramEnd"/>
+        <w:t>Visualisation of employee timetable using a Gantt chart</w:t>
+      </w:r>
     </w:p>
     <w:p>
       <w:pPr>
@@ -2015,7 +1799,6 @@
           <w:szCs w:val="20"/>
         </w:rPr>
       </w:pPr>
-      <w:proofErr w:type="spellStart"/>
       <w:r>
         <w:rPr>
           <w:rFonts w:ascii="Arial" w:hAnsi="Arial"/>
@@ -2023,29 +1806,8 @@
           <w:sz w:val="20"/>
           <w:szCs w:val="20"/>
         </w:rPr>
-        <w:t>Bcrypt</w:t>
-      </w:r>
-      <w:proofErr w:type="spellEnd"/>
-      <w:r>
-        <w:rPr>
-          <w:rFonts w:ascii="Arial" w:hAnsi="Arial"/>
-          <w:color w:val="212529"/>
-          <w:sz w:val="20"/>
-          <w:szCs w:val="20"/>
-        </w:rPr>
-        <w:t xml:space="preserve"> for hashing and salting </w:t>
-      </w:r>
-      <w:proofErr w:type="gramStart"/>
-      <w:r>
-        <w:rPr>
-          <w:rFonts w:ascii="Arial" w:hAnsi="Arial"/>
-          <w:color w:val="212529"/>
-          <w:sz w:val="20"/>
-          <w:szCs w:val="20"/>
-        </w:rPr>
-        <w:t>passwords</w:t>
-      </w:r>
-      <w:proofErr w:type="gramEnd"/>
+        <w:t>Bcrypt for hashing and salting passwords</w:t>
+      </w:r>
     </w:p>
     <w:p>
       <w:pPr>
@@ -2116,19 +1878,8 @@
           <w:sz w:val="20"/>
           <w:szCs w:val="20"/>
         </w:rPr>
-        <w:t xml:space="preserve">Form input </w:t>
-      </w:r>
-      <w:proofErr w:type="spellStart"/>
-      <w:r>
-        <w:rPr>
-          <w:rFonts w:ascii="Arial" w:hAnsi="Arial"/>
-          <w:color w:val="212529"/>
-          <w:sz w:val="20"/>
-          <w:szCs w:val="20"/>
-        </w:rPr>
-        <w:t>sanitisation</w:t>
-      </w:r>
-      <w:proofErr w:type="spellEnd"/>
+        <w:t>Form input sanitisation</w:t>
+      </w:r>
     </w:p>
     <w:p>
       <w:pPr>
@@ -2168,7 +1919,6 @@
           <w:szCs w:val="20"/>
         </w:rPr>
       </w:pPr>
-      <w:proofErr w:type="gramStart"/>
       <w:r>
         <w:rPr>
           <w:rFonts w:ascii="Arial" w:hAnsi="Arial"/>
@@ -2176,17 +1926,7 @@
           <w:sz w:val="20"/>
           <w:szCs w:val="20"/>
         </w:rPr>
-        <w:t>Alerts</w:t>
-      </w:r>
-      <w:proofErr w:type="gramEnd"/>
-      <w:r>
-        <w:rPr>
-          <w:rFonts w:ascii="Arial" w:hAnsi="Arial"/>
-          <w:color w:val="212529"/>
-          <w:sz w:val="20"/>
-          <w:szCs w:val="20"/>
-        </w:rPr>
-        <w:t xml:space="preserve"> system</w:t>
+        <w:t>Alerts system</w:t>
       </w:r>
     </w:p>
     <w:sectPr>

</xml_diff>